<commit_message>
Modification du diagramme de classe
</commit_message>
<xml_diff>
--- a/td2.docx
+++ b/td2.docx
@@ -3524,18 +3524,18 @@
           <w:szCs w:val="32"/>
         </w:rPr>
         <w:drawing>
-          <wp:anchor distT="0" distB="0" distL="114300" distR="114300" simplePos="0" relativeHeight="251664384" behindDoc="0" locked="0" layoutInCell="1" allowOverlap="1" wp14:anchorId="134EBC57" wp14:editId="69DE413B">
+          <wp:anchor distT="0" distB="0" distL="114300" distR="114300" simplePos="0" relativeHeight="251664384" behindDoc="0" locked="0" layoutInCell="1" allowOverlap="1" wp14:anchorId="1F82FEA4" wp14:editId="255B8D71">
             <wp:simplePos x="0" y="0"/>
-            <wp:positionH relativeFrom="column">
-              <wp:posOffset>-314960</wp:posOffset>
+            <wp:positionH relativeFrom="margin">
+              <wp:align>right</wp:align>
             </wp:positionH>
             <wp:positionV relativeFrom="paragraph">
-              <wp:posOffset>310515</wp:posOffset>
+              <wp:posOffset>453390</wp:posOffset>
             </wp:positionV>
-            <wp:extent cx="5733415" cy="3512820"/>
+            <wp:extent cx="5733415" cy="4156710"/>
             <wp:effectExtent l="0" t="0" r="635" b="0"/>
             <wp:wrapSquare wrapText="bothSides"/>
-            <wp:docPr id="12" name="Image 12"/>
+            <wp:docPr id="14" name="Image 14"/>
             <wp:cNvGraphicFramePr>
               <a:graphicFrameLocks xmlns:a="http://schemas.openxmlformats.org/drawingml/2006/main" noChangeAspect="1"/>
             </wp:cNvGraphicFramePr>
@@ -3543,7 +3543,7 @@
               <a:graphicData uri="http://schemas.openxmlformats.org/drawingml/2006/picture">
                 <pic:pic xmlns:pic="http://schemas.openxmlformats.org/drawingml/2006/picture">
                   <pic:nvPicPr>
-                    <pic:cNvPr id="12" name="Image 12"/>
+                    <pic:cNvPr id="14" name="Image 14"/>
                     <pic:cNvPicPr/>
                   </pic:nvPicPr>
                   <pic:blipFill>
@@ -3561,7 +3561,7 @@
                   <pic:spPr>
                     <a:xfrm>
                       <a:off x="0" y="0"/>
-                      <a:ext cx="5733415" cy="3512820"/>
+                      <a:ext cx="5733415" cy="4156710"/>
                     </a:xfrm>
                     <a:prstGeom prst="rect">
                       <a:avLst/>
@@ -3578,8 +3578,33 @@
           <w:sz w:val="32"/>
           <w:szCs w:val="32"/>
         </w:rPr>
-        <w:t xml:space="preserve">3- Multiplicité </w:t>
-      </w:r>
+        <w:t xml:space="preserve">3- </w:t>
+      </w:r>
+      <w:r>
+        <w:rPr>
+          <w:sz w:val="32"/>
+          <w:szCs w:val="32"/>
+        </w:rPr>
+        <w:t xml:space="preserve">diagramme de classe </w:t>
+      </w:r>
+    </w:p>
+    <w:p>
+      <w:pPr>
+        <w:ind w:left="1440" w:firstLine="720"/>
+        <w:rPr>
+          <w:sz w:val="32"/>
+          <w:szCs w:val="32"/>
+        </w:rPr>
+      </w:pPr>
+    </w:p>
+    <w:p>
+      <w:pPr>
+        <w:ind w:left="1440" w:firstLine="720"/>
+        <w:rPr>
+          <w:sz w:val="32"/>
+          <w:szCs w:val="32"/>
+        </w:rPr>
+      </w:pPr>
     </w:p>
     <w:p>
       <w:pPr>

</xml_diff>